<commit_message>
cleaning up ai bugs
</commit_message>
<xml_diff>
--- a/backend/src/input.docx
+++ b/backend/src/input.docx
@@ -59,9 +59,10 @@
         <w:rPr>
           <w:rFonts w:ascii="Calibri" w:hAnsi="Calibri" w:cs="Calibri"/>
           <w:noProof/>
+          <w:szCs w:val="24"/>
         </w:rPr>
         <w:drawing>
-          <wp:anchor distT="0" distB="0" distL="114300" distR="114300" simplePos="0" relativeHeight="251659264" behindDoc="0" locked="0" layoutInCell="1" allowOverlap="1" wp14:anchorId="35EEC4B5" wp14:editId="61855DF4">
+          <wp:anchor distT="0" distB="0" distL="114300" distR="114300" simplePos="0" relativeHeight="251659264" behindDoc="0" locked="0" layoutInCell="1" allowOverlap="1" wp14:anchorId="35EEC4B5" wp14:editId="2670EBFE">
             <wp:simplePos x="0" y="0"/>
             <wp:positionH relativeFrom="margin">
               <wp:posOffset>110490</wp:posOffset>
@@ -201,15 +202,13 @@
             <w:pPr>
               <w:rPr>
                 <w:rFonts w:ascii="Calibri" w:hAnsi="Calibri" w:cs="Calibri"/>
-                <w:sz w:val="22"/>
-                <w:szCs w:val="22"/>
+                <w:szCs w:val="24"/>
               </w:rPr>
             </w:pPr>
             <w:r>
               <w:rPr>
                 <w:rFonts w:ascii="Calibri" w:hAnsi="Calibri" w:cs="Calibri"/>
-                <w:sz w:val="22"/>
-                <w:szCs w:val="22"/>
+                <w:szCs w:val="24"/>
               </w:rPr>
               <w:t>{#skills}</w:t>
             </w:r>
@@ -223,15 +222,13 @@
               </w:numPr>
               <w:rPr>
                 <w:rFonts w:ascii="Calibri" w:hAnsi="Calibri" w:cs="Calibri"/>
-                <w:sz w:val="22"/>
-                <w:szCs w:val="22"/>
+                <w:szCs w:val="24"/>
               </w:rPr>
             </w:pPr>
             <w:r>
               <w:rPr>
                 <w:rFonts w:ascii="Calibri" w:hAnsi="Calibri" w:cs="Calibri"/>
-                <w:sz w:val="22"/>
-                <w:szCs w:val="22"/>
+                <w:szCs w:val="24"/>
               </w:rPr>
               <w:t>{.}</w:t>
             </w:r>
@@ -240,15 +237,13 @@
             <w:pPr>
               <w:rPr>
                 <w:rFonts w:ascii="Calibri" w:hAnsi="Calibri" w:cs="Calibri"/>
-                <w:sz w:val="22"/>
-                <w:szCs w:val="22"/>
+                <w:szCs w:val="24"/>
               </w:rPr>
             </w:pPr>
             <w:r>
               <w:rPr>
                 <w:rFonts w:ascii="Calibri" w:hAnsi="Calibri" w:cs="Calibri"/>
-                <w:sz w:val="22"/>
-                <w:szCs w:val="22"/>
+                <w:szCs w:val="24"/>
               </w:rPr>
               <w:t>{/skills}</w:t>
             </w:r>
@@ -307,15 +302,13 @@
             <w:pPr>
               <w:rPr>
                 <w:rFonts w:ascii="Calibri" w:hAnsi="Calibri" w:cs="Calibri"/>
-                <w:sz w:val="22"/>
-                <w:szCs w:val="22"/>
+                <w:szCs w:val="24"/>
               </w:rPr>
             </w:pPr>
             <w:r>
               <w:rPr>
                 <w:rFonts w:ascii="Calibri" w:hAnsi="Calibri" w:cs="Calibri"/>
-                <w:sz w:val="22"/>
-                <w:szCs w:val="22"/>
+                <w:szCs w:val="24"/>
               </w:rPr>
               <w:t>{#education}</w:t>
             </w:r>
@@ -329,15 +322,13 @@
               </w:numPr>
               <w:rPr>
                 <w:rFonts w:ascii="Calibri" w:hAnsi="Calibri" w:cs="Calibri"/>
-                <w:sz w:val="22"/>
-                <w:szCs w:val="22"/>
+                <w:szCs w:val="24"/>
               </w:rPr>
             </w:pPr>
             <w:r>
               <w:rPr>
                 <w:rFonts w:ascii="Calibri" w:hAnsi="Calibri" w:cs="Calibri"/>
-                <w:sz w:val="22"/>
-                <w:szCs w:val="22"/>
+                <w:szCs w:val="24"/>
               </w:rPr>
               <w:t>{school}</w:t>
             </w:r>
@@ -351,15 +342,13 @@
               </w:numPr>
               <w:rPr>
                 <w:rFonts w:ascii="Calibri" w:hAnsi="Calibri" w:cs="Calibri"/>
-                <w:sz w:val="22"/>
-                <w:szCs w:val="22"/>
+                <w:szCs w:val="24"/>
               </w:rPr>
             </w:pPr>
             <w:r>
               <w:rPr>
                 <w:rFonts w:ascii="Calibri" w:hAnsi="Calibri" w:cs="Calibri"/>
-                <w:sz w:val="22"/>
-                <w:szCs w:val="22"/>
+                <w:szCs w:val="24"/>
               </w:rPr>
               <w:t>{degree}</w:t>
             </w:r>
@@ -368,27 +357,16 @@
             <w:pPr>
               <w:rPr>
                 <w:rFonts w:ascii="Calibri" w:hAnsi="Calibri" w:cs="Calibri"/>
-                <w:sz w:val="22"/>
-                <w:szCs w:val="22"/>
+                <w:szCs w:val="24"/>
               </w:rPr>
             </w:pPr>
             <w:r>
               <w:rPr>
                 <w:rFonts w:ascii="Calibri" w:hAnsi="Calibri" w:cs="Calibri"/>
-                <w:sz w:val="22"/>
-                <w:szCs w:val="22"/>
+                <w:szCs w:val="24"/>
               </w:rPr>
               <w:t>{/education}</w:t>
             </w:r>
-          </w:p>
-          <w:p>
-            <w:pPr>
-              <w:rPr>
-                <w:rFonts w:ascii="Calibri" w:hAnsi="Calibri" w:cs="Calibri"/>
-                <w:sz w:val="22"/>
-                <w:szCs w:val="22"/>
-              </w:rPr>
-            </w:pPr>
           </w:p>
         </w:tc>
       </w:tr>
@@ -520,12 +498,14 @@
           <w:tab w:val="left" w:pos="8460"/>
         </w:tabs>
         <w:rPr>
-          <w:rFonts w:eastAsia="MS Mincho"/>
-        </w:rPr>
-      </w:pPr>
-      <w:r>
-        <w:rPr>
-          <w:rFonts w:eastAsia="MS Mincho"/>
+          <w:rFonts w:ascii="Calibri" w:eastAsia="MS Mincho" w:hAnsi="Calibri" w:cs="Calibri"/>
+          <w:szCs w:val="24"/>
+        </w:rPr>
+      </w:pPr>
+      <w:r>
+        <w:rPr>
+          <w:rFonts w:ascii="Calibri" w:eastAsia="MS Mincho" w:hAnsi="Calibri" w:cs="Calibri"/>
+          <w:szCs w:val="24"/>
         </w:rPr>
         <w:t>{#workHistory}</w:t>
       </w:r>
@@ -536,88 +516,99 @@
           <w:tab w:val="left" w:pos="8010"/>
         </w:tabs>
         <w:rPr>
-          <w:rFonts w:eastAsia="MS Mincho"/>
-        </w:rPr>
-      </w:pPr>
-      <w:r>
-        <w:rPr>
-          <w:rFonts w:eastAsia="MS Mincho"/>
+          <w:rFonts w:ascii="Calibri" w:eastAsia="MS Mincho" w:hAnsi="Calibri" w:cs="Calibri"/>
+          <w:szCs w:val="24"/>
+        </w:rPr>
+      </w:pPr>
+      <w:r>
+        <w:rPr>
+          <w:rFonts w:ascii="Calibri" w:eastAsia="MS Mincho" w:hAnsi="Calibri" w:cs="Calibri"/>
           <w:b/>
           <w:bCs/>
+          <w:szCs w:val="24"/>
         </w:rPr>
         <w:t>{company</w:t>
       </w:r>
       <w:r>
         <w:rPr>
-          <w:rFonts w:eastAsia="MS Mincho"/>
+          <w:rFonts w:ascii="Calibri" w:eastAsia="MS Mincho" w:hAnsi="Calibri" w:cs="Calibri"/>
           <w:b/>
           <w:bCs/>
+          <w:szCs w:val="24"/>
         </w:rPr>
         <w:t>}</w:t>
       </w:r>
       <w:r>
         <w:rPr>
-          <w:rFonts w:eastAsia="MS Mincho"/>
+          <w:rFonts w:ascii="Calibri" w:eastAsia="MS Mincho" w:hAnsi="Calibri" w:cs="Calibri"/>
           <w:b/>
           <w:bCs/>
+          <w:szCs w:val="24"/>
         </w:rPr>
         <w:t xml:space="preserve"> </w:t>
       </w:r>
       <w:r>
         <w:rPr>
-          <w:rFonts w:eastAsia="MS Mincho"/>
+          <w:rFonts w:ascii="Calibri" w:eastAsia="MS Mincho" w:hAnsi="Calibri" w:cs="Calibri"/>
           <w:b/>
           <w:bCs/>
+          <w:szCs w:val="24"/>
         </w:rPr>
         <w:t>{location}</w:t>
       </w:r>
       <w:r>
         <w:rPr>
-          <w:rFonts w:eastAsia="MS Mincho"/>
+          <w:rFonts w:ascii="Calibri" w:eastAsia="MS Mincho" w:hAnsi="Calibri" w:cs="Calibri"/>
+          <w:szCs w:val="24"/>
         </w:rPr>
         <w:tab/>
       </w:r>
       <w:r>
         <w:rPr>
-          <w:rFonts w:eastAsia="MS Mincho"/>
+          <w:rFonts w:ascii="Calibri" w:eastAsia="MS Mincho" w:hAnsi="Calibri" w:cs="Calibri"/>
           <w:b/>
           <w:bCs/>
+          <w:szCs w:val="24"/>
         </w:rPr>
         <w:t>{</w:t>
       </w:r>
       <w:proofErr w:type="spellStart"/>
       <w:r>
         <w:rPr>
-          <w:rFonts w:eastAsia="MS Mincho"/>
+          <w:rFonts w:ascii="Calibri" w:eastAsia="MS Mincho" w:hAnsi="Calibri" w:cs="Calibri"/>
           <w:b/>
           <w:bCs/>
+          <w:szCs w:val="24"/>
         </w:rPr>
         <w:t>startDate</w:t>
       </w:r>
       <w:proofErr w:type="spellEnd"/>
       <w:r>
         <w:rPr>
-          <w:rFonts w:eastAsia="MS Mincho"/>
+          <w:rFonts w:ascii="Calibri" w:eastAsia="MS Mincho" w:hAnsi="Calibri" w:cs="Calibri"/>
           <w:b/>
           <w:bCs/>
+          <w:szCs w:val="24"/>
         </w:rPr>
         <w:t>} – {</w:t>
       </w:r>
       <w:proofErr w:type="spellStart"/>
       <w:r>
         <w:rPr>
-          <w:rFonts w:eastAsia="MS Mincho"/>
+          <w:rFonts w:ascii="Calibri" w:eastAsia="MS Mincho" w:hAnsi="Calibri" w:cs="Calibri"/>
           <w:b/>
           <w:bCs/>
+          <w:szCs w:val="24"/>
         </w:rPr>
         <w:t>endDate</w:t>
       </w:r>
       <w:proofErr w:type="spellEnd"/>
       <w:r>
         <w:rPr>
-          <w:rFonts w:eastAsia="MS Mincho"/>
+          <w:rFonts w:ascii="Calibri" w:eastAsia="MS Mincho" w:hAnsi="Calibri" w:cs="Calibri"/>
           <w:b/>
           <w:bCs/>
+          <w:szCs w:val="24"/>
         </w:rPr>
         <w:t>}</w:t>
       </w:r>
@@ -628,32 +619,36 @@
           <w:tab w:val="left" w:pos="8460"/>
         </w:tabs>
         <w:rPr>
-          <w:rFonts w:eastAsia="MS Mincho"/>
+          <w:rFonts w:ascii="Calibri" w:eastAsia="MS Mincho" w:hAnsi="Calibri" w:cs="Calibri"/>
           <w:b/>
           <w:bCs/>
-        </w:rPr>
-      </w:pPr>
-      <w:r>
-        <w:rPr>
-          <w:rFonts w:eastAsia="MS Mincho"/>
+          <w:szCs w:val="24"/>
+        </w:rPr>
+      </w:pPr>
+      <w:r>
+        <w:rPr>
+          <w:rFonts w:ascii="Calibri" w:eastAsia="MS Mincho" w:hAnsi="Calibri" w:cs="Calibri"/>
           <w:b/>
           <w:bCs/>
+          <w:szCs w:val="24"/>
         </w:rPr>
         <w:t>{</w:t>
       </w:r>
       <w:r>
         <w:rPr>
-          <w:rFonts w:eastAsia="MS Mincho"/>
+          <w:rFonts w:ascii="Calibri" w:eastAsia="MS Mincho" w:hAnsi="Calibri" w:cs="Calibri"/>
           <w:b/>
           <w:bCs/>
+          <w:szCs w:val="24"/>
         </w:rPr>
         <w:t>title</w:t>
       </w:r>
       <w:r>
         <w:rPr>
-          <w:rFonts w:eastAsia="MS Mincho"/>
+          <w:rFonts w:ascii="Calibri" w:eastAsia="MS Mincho" w:hAnsi="Calibri" w:cs="Calibri"/>
           <w:b/>
           <w:bCs/>
+          <w:szCs w:val="24"/>
         </w:rPr>
         <w:t>}</w:t>
       </w:r>
@@ -664,12 +659,14 @@
           <w:tab w:val="left" w:pos="8460"/>
         </w:tabs>
         <w:rPr>
-          <w:rFonts w:eastAsia="MS Mincho"/>
-        </w:rPr>
-      </w:pPr>
-      <w:r>
-        <w:rPr>
-          <w:rFonts w:eastAsia="MS Mincho"/>
+          <w:rFonts w:ascii="Calibri" w:eastAsia="MS Mincho" w:hAnsi="Calibri" w:cs="Calibri"/>
+          <w:szCs w:val="24"/>
+        </w:rPr>
+      </w:pPr>
+      <w:r>
+        <w:rPr>
+          <w:rFonts w:ascii="Calibri" w:eastAsia="MS Mincho" w:hAnsi="Calibri" w:cs="Calibri"/>
+          <w:szCs w:val="24"/>
         </w:rPr>
         <w:t>{#duties}</w:t>
       </w:r>
@@ -685,12 +682,14 @@
           <w:tab w:val="left" w:pos="8460"/>
         </w:tabs>
         <w:rPr>
-          <w:rFonts w:eastAsia="MS Mincho"/>
-        </w:rPr>
-      </w:pPr>
-      <w:r>
-        <w:rPr>
-          <w:rFonts w:eastAsia="MS Mincho"/>
+          <w:rFonts w:ascii="Calibri" w:eastAsia="MS Mincho" w:hAnsi="Calibri" w:cs="Calibri"/>
+          <w:szCs w:val="24"/>
+        </w:rPr>
+      </w:pPr>
+      <w:r>
+        <w:rPr>
+          <w:rFonts w:ascii="Calibri" w:eastAsia="MS Mincho" w:hAnsi="Calibri" w:cs="Calibri"/>
+          <w:szCs w:val="24"/>
         </w:rPr>
         <w:t>{.}</w:t>
       </w:r>
@@ -701,12 +700,14 @@
           <w:tab w:val="left" w:pos="8460"/>
         </w:tabs>
         <w:rPr>
-          <w:rFonts w:eastAsia="MS Mincho"/>
-        </w:rPr>
-      </w:pPr>
-      <w:r>
-        <w:rPr>
-          <w:rFonts w:eastAsia="MS Mincho"/>
+          <w:rFonts w:ascii="Calibri" w:eastAsia="MS Mincho" w:hAnsi="Calibri" w:cs="Calibri"/>
+          <w:szCs w:val="24"/>
+        </w:rPr>
+      </w:pPr>
+      <w:r>
+        <w:rPr>
+          <w:rFonts w:ascii="Calibri" w:eastAsia="MS Mincho" w:hAnsi="Calibri" w:cs="Calibri"/>
+          <w:szCs w:val="24"/>
         </w:rPr>
         <w:t>{/duties}</w:t>
       </w:r>
@@ -717,7 +718,8 @@
           <w:tab w:val="left" w:pos="8460"/>
         </w:tabs>
         <w:rPr>
-          <w:rFonts w:eastAsia="MS Mincho"/>
+          <w:rFonts w:ascii="Calibri" w:eastAsia="MS Mincho" w:hAnsi="Calibri" w:cs="Calibri"/>
+          <w:szCs w:val="24"/>
         </w:rPr>
       </w:pPr>
     </w:p>
@@ -727,26 +729,30 @@
           <w:tab w:val="left" w:pos="8460"/>
         </w:tabs>
         <w:rPr>
-          <w:rFonts w:eastAsia="MS Mincho"/>
-        </w:rPr>
-      </w:pPr>
-      <w:r>
-        <w:rPr>
-          <w:rFonts w:eastAsia="MS Mincho"/>
+          <w:rFonts w:ascii="Calibri" w:eastAsia="MS Mincho" w:hAnsi="Calibri" w:cs="Calibri"/>
+          <w:szCs w:val="24"/>
+        </w:rPr>
+      </w:pPr>
+      <w:r>
+        <w:rPr>
+          <w:rFonts w:ascii="Calibri" w:eastAsia="MS Mincho" w:hAnsi="Calibri" w:cs="Calibri"/>
+          <w:szCs w:val="24"/>
         </w:rPr>
         <w:t>{/</w:t>
       </w:r>
       <w:proofErr w:type="spellStart"/>
       <w:r>
         <w:rPr>
-          <w:rFonts w:eastAsia="MS Mincho"/>
+          <w:rFonts w:ascii="Calibri" w:eastAsia="MS Mincho" w:hAnsi="Calibri" w:cs="Calibri"/>
+          <w:szCs w:val="24"/>
         </w:rPr>
         <w:t>workHistory</w:t>
       </w:r>
       <w:proofErr w:type="spellEnd"/>
       <w:r>
         <w:rPr>
-          <w:rFonts w:eastAsia="MS Mincho"/>
+          <w:rFonts w:ascii="Calibri" w:eastAsia="MS Mincho" w:hAnsi="Calibri" w:cs="Calibri"/>
+          <w:szCs w:val="24"/>
         </w:rPr>
         <w:t>}</w:t>
       </w:r>
@@ -1013,15 +1019,25 @@
         <w:sz w:val="32"/>
         <w:szCs w:val="32"/>
       </w:rPr>
-      <w:t>7/31/24</w:t>
+      <w:t>{</w:t>
     </w:r>
+    <w:proofErr w:type="spellStart"/>
     <w:r>
       <w:rPr>
         <w:rFonts w:asciiTheme="minorHAnsi" w:hAnsiTheme="minorHAnsi" w:cstheme="minorHAnsi"/>
         <w:sz w:val="32"/>
         <w:szCs w:val="32"/>
       </w:rPr>
-      <w:t xml:space="preserve"> </w:t>
+      <w:t>todaysDate</w:t>
+    </w:r>
+    <w:proofErr w:type="spellEnd"/>
+    <w:r>
+      <w:rPr>
+        <w:rFonts w:asciiTheme="minorHAnsi" w:hAnsiTheme="minorHAnsi" w:cstheme="minorHAnsi"/>
+        <w:sz w:val="32"/>
+        <w:szCs w:val="32"/>
+      </w:rPr>
+      <w:t>}</w:t>
     </w:r>
   </w:p>
   <w:p>
@@ -2899,16 +2915,25 @@
 </file>
 
 <file path=customXml/item1.xml><?xml version="1.0" encoding="utf-8"?>
+<?mso-contentType ?>
+<FormTemplates xmlns="http://schemas.microsoft.com/sharepoint/v3/contenttype/forms">
+  <Display>DocumentLibraryForm</Display>
+  <Edit>DocumentLibraryForm</Edit>
+  <New>DocumentLibraryForm</New>
+</FormTemplates>
+</file>
+
+<file path=customXml/item2.xml><?xml version="1.0" encoding="utf-8"?>
 <b:Sources xmlns:b="http://schemas.openxmlformats.org/officeDocument/2006/bibliography" xmlns="http://schemas.openxmlformats.org/officeDocument/2006/bibliography" SelectedStyle="\APASixthEditionOfficeOnline.xsl" StyleName="APA" Version="6"/>
 </file>
 
-<file path=customXml/item2.xml><?xml version="1.0" encoding="utf-8"?>
+<file path=customXml/item3.xml><?xml version="1.0" encoding="utf-8"?>
 <p:properties xmlns:p="http://schemas.microsoft.com/office/2006/metadata/properties" xmlns:xsi="http://www.w3.org/2001/XMLSchema-instance" xmlns:pc="http://schemas.microsoft.com/office/infopath/2007/PartnerControls">
   <documentManagement/>
 </p:properties>
 </file>
 
-<file path=customXml/item3.xml><?xml version="1.0" encoding="utf-8"?>
+<file path=customXml/item4.xml><?xml version="1.0" encoding="utf-8"?>
 <ct:contentTypeSchema xmlns:ct="http://schemas.microsoft.com/office/2006/metadata/contentType" xmlns:ma="http://schemas.microsoft.com/office/2006/metadata/properties/metaAttributes" ct:_="" ma:_="" ma:contentTypeName="Document" ma:contentTypeID="0x010100B02E37CE5166B948A807568AAD57CA56" ma:contentTypeVersion="12" ma:contentTypeDescription="Create a new document." ma:contentTypeScope="" ma:versionID="7ccb98e57404ff32cf6bacd96f811c29">
   <xsd:schema xmlns:xsd="http://www.w3.org/2001/XMLSchema" xmlns:xs="http://www.w3.org/2001/XMLSchema" xmlns:p="http://schemas.microsoft.com/office/2006/metadata/properties" xmlns:ns3="666e7a2b-0ab0-4e73-98b1-df7b34aee1d1" xmlns:ns4="cd54c575-cdd1-47f0-98a8-d0d56afb8d04" targetNamespace="http://schemas.microsoft.com/office/2006/metadata/properties" ma:root="true" ma:fieldsID="95888c54532a9a9da37e3a526b78df3a" ns3:_="" ns4:_="">
     <xsd:import namespace="666e7a2b-0ab0-4e73-98b1-df7b34aee1d1"/>
@@ -3125,16 +3150,15 @@
 </ct:contentTypeSchema>
 </file>
 
-<file path=customXml/item4.xml><?xml version="1.0" encoding="utf-8"?>
-<?mso-contentType ?>
-<FormTemplates xmlns="http://schemas.microsoft.com/sharepoint/v3/contenttype/forms">
-  <Display>DocumentLibraryForm</Display>
-  <Edit>DocumentLibraryForm</Edit>
-  <New>DocumentLibraryForm</New>
-</FormTemplates>
+<file path=customXml/itemProps1.xml><?xml version="1.0" encoding="utf-8"?>
+<ds:datastoreItem xmlns:ds="http://schemas.openxmlformats.org/officeDocument/2006/customXml" ds:itemID="{9A628D2A-3324-4A2D-83A6-51D8AEB8B7EE}">
+  <ds:schemaRefs>
+    <ds:schemaRef ds:uri="http://schemas.microsoft.com/sharepoint/v3/contenttype/forms"/>
+  </ds:schemaRefs>
+</ds:datastoreItem>
 </file>
 
-<file path=customXml/itemProps1.xml><?xml version="1.0" encoding="utf-8"?>
+<file path=customXml/itemProps2.xml><?xml version="1.0" encoding="utf-8"?>
 <ds:datastoreItem xmlns:ds="http://schemas.openxmlformats.org/officeDocument/2006/customXml" ds:itemID="{A00B8B8D-758A-49F8-90A8-ABE28607527B}">
   <ds:schemaRefs>
     <ds:schemaRef ds:uri="http://schemas.openxmlformats.org/officeDocument/2006/bibliography"/>
@@ -3142,7 +3166,7 @@
 </ds:datastoreItem>
 </file>
 
-<file path=customXml/itemProps2.xml><?xml version="1.0" encoding="utf-8"?>
+<file path=customXml/itemProps3.xml><?xml version="1.0" encoding="utf-8"?>
 <ds:datastoreItem xmlns:ds="http://schemas.openxmlformats.org/officeDocument/2006/customXml" ds:itemID="{A1E67A81-7647-4DFF-AAA9-2A176A1CC2AC}">
   <ds:schemaRefs>
     <ds:schemaRef ds:uri="http://schemas.microsoft.com/office/2006/metadata/properties"/>
@@ -3151,7 +3175,7 @@
 </ds:datastoreItem>
 </file>
 
-<file path=customXml/itemProps3.xml><?xml version="1.0" encoding="utf-8"?>
+<file path=customXml/itemProps4.xml><?xml version="1.0" encoding="utf-8"?>
 <ds:datastoreItem xmlns:ds="http://schemas.openxmlformats.org/officeDocument/2006/customXml" ds:itemID="{FD958978-C6A5-4928-96CD-AD48A2FDFBD5}">
   <ds:schemaRefs>
     <ds:schemaRef ds:uri="http://schemas.microsoft.com/office/2006/metadata/contentType"/>
@@ -3168,12 +3192,4 @@
     <ds:schemaRef ds:uri="http://schemas.microsoft.com/internal/obd"/>
   </ds:schemaRefs>
 </ds:datastoreItem>
-</file>
-
-<file path=customXml/itemProps4.xml><?xml version="1.0" encoding="utf-8"?>
-<ds:datastoreItem xmlns:ds="http://schemas.openxmlformats.org/officeDocument/2006/customXml" ds:itemID="{9A628D2A-3324-4A2D-83A6-51D8AEB8B7EE}">
-  <ds:schemaRefs>
-    <ds:schemaRef ds:uri="http://schemas.microsoft.com/sharepoint/v3/contenttype/forms"/>
-  </ds:schemaRefs>
-</ds:datastoreItem>
 </file>
</xml_diff>